<commit_message>
home y contacto traducido, memoria por parte 5
</commit_message>
<xml_diff>
--- a/TFG_SYMFONYTICKETS.docx
+++ b/TFG_SYMFONYTICKETS.docx
@@ -476,7 +476,25 @@
           <w:sz w:val="28"/>
           <w:szCs w:val="28"/>
         </w:rPr>
-        <w:t>Convocatoria de Presentación: Junio 2022</w:t>
+        <w:t xml:space="preserve">Convocatoria de Presentación: </w:t>
+      </w:r>
+      <w:proofErr w:type="gramStart"/>
+      <w:r>
+        <w:rPr>
+          <w:rFonts w:ascii="Calibri" w:hAnsi="Calibri"/>
+          <w:sz w:val="28"/>
+          <w:szCs w:val="28"/>
+        </w:rPr>
+        <w:t>Junio</w:t>
+      </w:r>
+      <w:proofErr w:type="gramEnd"/>
+      <w:r>
+        <w:rPr>
+          <w:rFonts w:ascii="Calibri" w:hAnsi="Calibri"/>
+          <w:sz w:val="28"/>
+          <w:szCs w:val="28"/>
+        </w:rPr>
+        <w:t xml:space="preserve"> 2022</w:t>
       </w:r>
     </w:p>
     <w:p>
@@ -1024,18 +1042,23 @@
     </w:p>
     <w:p/>
     <w:p>
+      <w:pPr>
+        <w:spacing w:line="360" w:lineRule="auto"/>
+      </w:pPr>
       <w:r>
         <w:t xml:space="preserve">Antes de empezar el proyecto no éramos realmente conscientes de la magnitud de un trabajo como </w:t>
       </w:r>
       <w:r>
         <w:t xml:space="preserve">el que </w:t>
       </w:r>
-      <w:proofErr w:type="spellStart"/>
-      <w:r>
-        <w:t>queríamos</w:t>
-      </w:r>
-      <w:proofErr w:type="spellEnd"/>
-    </w:p>
+      <w:r>
+        <w:t>queríamos por delante</w:t>
+      </w:r>
+      <w:r>
+        <w:t xml:space="preserve"> el cual era el desarrollo completo de una aplicación web, nuestras primeras expectaciones eran que iba a ser un trabajo relativamente sencillo poco a poco fueron tornándose a una visión más realista del proyecto </w:t>
+      </w:r>
+    </w:p>
+    <w:p/>
     <w:sectPr>
       <w:headerReference w:type="even" r:id="rId10"/>
       <w:headerReference w:type="default" r:id="rId11"/>

</xml_diff>

<commit_message>
Memoria terminada menos 6 y 7
</commit_message>
<xml_diff>
--- a/TFG_SYMFONYTICKETS.docx
+++ b/TFG_SYMFONYTICKETS.docx
@@ -555,96 +555,159 @@
         <w:spacing w:line="360" w:lineRule="auto"/>
       </w:pPr>
       <w:r>
-        <w:t xml:space="preserve">1.- Resumen # En el resumen se debe reflejar en pocas palabras cual es el contenido del proyecto y las conclusiones generales a las que se ha llegado (200-300 palabras). </w:t>
-      </w:r>
+        <w:t xml:space="preserve">1.- Resumen </w:t>
+      </w:r>
+      <w:r>
+        <w:t xml:space="preserve">(Pág. </w:t>
+      </w:r>
+      <w:proofErr w:type="gramStart"/>
+      <w:r>
+        <w:t>2 )</w:t>
+      </w:r>
+      <w:proofErr w:type="gramEnd"/>
     </w:p>
     <w:p>
       <w:pPr>
         <w:spacing w:line="360" w:lineRule="auto"/>
       </w:pPr>
       <w:r>
-        <w:t xml:space="preserve">2. Introducción # Contexto del trabajo y descripción de los puntos que se van a tratar a continuación. </w:t>
-      </w:r>
+        <w:t xml:space="preserve">2. Introducción </w:t>
+      </w:r>
+      <w:r>
+        <w:t xml:space="preserve">(Pág. </w:t>
+      </w:r>
+      <w:proofErr w:type="gramStart"/>
+      <w:r>
+        <w:t>2</w:t>
+      </w:r>
+      <w:r>
+        <w:t xml:space="preserve"> )</w:t>
+      </w:r>
+      <w:proofErr w:type="gramEnd"/>
     </w:p>
     <w:p>
       <w:pPr>
         <w:spacing w:line="360" w:lineRule="auto"/>
       </w:pPr>
       <w:r>
-        <w:t>3. Motivación del proyecto # Descripción del porqué de la elección del proyecto. Este apartado no tiene porqué ser una recopilación bibliográfica de fuentes externas, sino la motivación que nos ha llevado a escoger este trabajo.</w:t>
-      </w:r>
+        <w:t xml:space="preserve">3. Motivación del proyecto </w:t>
+      </w:r>
+      <w:r>
+        <w:t xml:space="preserve">(Pág. </w:t>
+      </w:r>
+      <w:proofErr w:type="gramStart"/>
+      <w:r>
+        <w:t>3</w:t>
+      </w:r>
+      <w:r>
+        <w:t xml:space="preserve"> )</w:t>
+      </w:r>
+      <w:proofErr w:type="gramEnd"/>
     </w:p>
     <w:p>
       <w:pPr>
         <w:spacing w:line="360" w:lineRule="auto"/>
       </w:pPr>
       <w:r>
-        <w:t xml:space="preserve"> 4. Objetivos # Indicar lo que pretende conseguir la realización del proyecto. </w:t>
-      </w:r>
+        <w:t xml:space="preserve"> 4. Objetivos </w:t>
+      </w:r>
+      <w:r>
+        <w:t xml:space="preserve">(Pág. </w:t>
+      </w:r>
+      <w:proofErr w:type="gramStart"/>
+      <w:r>
+        <w:t>3</w:t>
+      </w:r>
+      <w:r>
+        <w:t xml:space="preserve"> )</w:t>
+      </w:r>
+      <w:proofErr w:type="gramEnd"/>
     </w:p>
     <w:p>
       <w:pPr>
         <w:spacing w:line="360" w:lineRule="auto"/>
       </w:pPr>
       <w:r>
-        <w:t xml:space="preserve">5. Hipótesis # Indicar que se espera del proyecto antes de llevarlo a cabo. </w:t>
-      </w:r>
+        <w:t xml:space="preserve">5. Hipótesis </w:t>
+      </w:r>
+      <w:r>
+        <w:t xml:space="preserve">(Pág. </w:t>
+      </w:r>
+      <w:proofErr w:type="gramStart"/>
+      <w:r>
+        <w:t>3</w:t>
+      </w:r>
+      <w:r>
+        <w:t xml:space="preserve"> )</w:t>
+      </w:r>
+      <w:proofErr w:type="gramEnd"/>
     </w:p>
     <w:p>
       <w:pPr>
         <w:spacing w:line="360" w:lineRule="auto"/>
       </w:pPr>
       <w:r>
-        <w:t xml:space="preserve">6. Marco teórico # Rodear el proyecto técnico de toda la teoría que abarca. </w:t>
-      </w:r>
+        <w:t xml:space="preserve">6. Marco teórico </w:t>
+      </w:r>
+      <w:r>
+        <w:t>(</w:t>
+      </w:r>
+      <w:proofErr w:type="gramStart"/>
+      <w:r>
+        <w:t>Pág.  )</w:t>
+      </w:r>
+      <w:proofErr w:type="gramEnd"/>
     </w:p>
     <w:p>
       <w:pPr>
         <w:spacing w:line="360" w:lineRule="auto"/>
       </w:pPr>
       <w:r>
-        <w:t xml:space="preserve">7. Marco práctico # Documentación mediante pantallazos y explicaciones de lo realizado en el proyecto técnico. </w:t>
-      </w:r>
+        <w:t xml:space="preserve">7. Marco práctico </w:t>
+      </w:r>
+      <w:r>
+        <w:t>(</w:t>
+      </w:r>
+      <w:proofErr w:type="gramStart"/>
+      <w:r>
+        <w:t>Pág.  )</w:t>
+      </w:r>
+      <w:proofErr w:type="gramEnd"/>
     </w:p>
     <w:p>
       <w:pPr>
         <w:spacing w:line="360" w:lineRule="auto"/>
       </w:pPr>
       <w:r>
-        <w:t xml:space="preserve">8. Conclusiones # Una vez se ha realizado el trabajo, en este punto se expondrán: </w:t>
-      </w:r>
+        <w:t xml:space="preserve">8. Conclusiones </w:t>
+      </w:r>
+      <w:r>
+        <w:t>(</w:t>
+      </w:r>
+      <w:proofErr w:type="gramStart"/>
+      <w:r>
+        <w:t>Pág.  )</w:t>
+      </w:r>
+      <w:proofErr w:type="gramEnd"/>
     </w:p>
     <w:p>
       <w:pPr>
         <w:spacing w:line="360" w:lineRule="auto"/>
       </w:pPr>
       <w:r>
-        <w:t xml:space="preserve">→ ideas principales a las que se han llegado gracias a la consecución del proyecto. </w:t>
-      </w:r>
-    </w:p>
-    <w:p>
-      <w:pPr>
-        <w:spacing w:line="360" w:lineRule="auto"/>
-      </w:pPr>
-      <w:r>
-        <w:t xml:space="preserve">→ posibles ampliaciones a desarrollar a partir del proyecto realizado. </w:t>
-      </w:r>
-    </w:p>
-    <w:p>
-      <w:pPr>
-        <w:spacing w:line="360" w:lineRule="auto"/>
-      </w:pPr>
-      <w:r>
-        <w:t xml:space="preserve">9. Bibliografía # Libros o artículos citados en el proyecto. </w:t>
-      </w:r>
-    </w:p>
-    <w:p>
-      <w:pPr>
-        <w:spacing w:line="360" w:lineRule="auto"/>
-      </w:pPr>
-      <w:r>
-        <w:t>10. Webgrafía # Páginas web utilizadas en la realización del proyecto.</w:t>
-      </w:r>
+        <w:t>9</w:t>
+      </w:r>
+      <w:r>
+        <w:t xml:space="preserve">. Webgrafía </w:t>
+      </w:r>
+      <w:r>
+        <w:t>(</w:t>
+      </w:r>
+      <w:proofErr w:type="gramStart"/>
+      <w:r>
+        <w:t>Pág.  )</w:t>
+      </w:r>
+      <w:proofErr w:type="gramEnd"/>
     </w:p>
     <w:p/>
     <w:p/>
@@ -666,6 +729,18 @@
     <w:p/>
     <w:p/>
     <w:p/>
+    <w:p/>
+    <w:p/>
+    <w:p/>
+    <w:p/>
+    <w:p/>
+    <w:p/>
+    <w:p/>
+    <w:p/>
+    <w:p/>
+    <w:p/>
+    <w:p/>
+    <w:p/>
     <w:p>
       <w:pPr>
         <w:spacing w:line="360" w:lineRule="auto"/>
@@ -1038,13 +1113,657 @@
       </w:r>
     </w:p>
     <w:p/>
+    <w:p>
+      <w:r>
+        <w:br w:type="page"/>
+      </w:r>
+    </w:p>
+    <w:p>
+      <w:pPr>
+        <w:rPr>
+          <w:sz w:val="36"/>
+          <w:szCs w:val="36"/>
+        </w:rPr>
+      </w:pPr>
+      <w:r>
+        <w:rPr>
+          <w:sz w:val="36"/>
+          <w:szCs w:val="36"/>
+        </w:rPr>
+        <w:lastRenderedPageBreak/>
+        <w:t>8.- CONCLUSIONES</w:t>
+      </w:r>
+    </w:p>
+    <w:p>
+      <w:pPr>
+        <w:spacing w:line="360" w:lineRule="auto"/>
+      </w:pPr>
+    </w:p>
+    <w:p>
+      <w:pPr>
+        <w:spacing w:line="360" w:lineRule="auto"/>
+      </w:pPr>
+      <w:r>
+        <w:t xml:space="preserve">Tras finalizar el proyecto </w:t>
+      </w:r>
+      <w:r>
+        <w:t>hemos llegado a varias y diversas conclusiones</w:t>
+      </w:r>
+      <w:r>
+        <w:t>,</w:t>
+      </w:r>
+      <w:r>
+        <w:t xml:space="preserve"> las cuales nos han ayudado a entender mejor </w:t>
+      </w:r>
+      <w:r>
+        <w:t xml:space="preserve">lo que nos ha aportado </w:t>
+      </w:r>
+      <w:r>
+        <w:t>este trabajo</w:t>
+      </w:r>
+      <w:r>
+        <w:t>,</w:t>
+      </w:r>
+      <w:r>
+        <w:t xml:space="preserve"> en el cual hemos desarrollado nuestros conocimientos y los hemos aplicado a un</w:t>
+      </w:r>
+      <w:r>
+        <w:t xml:space="preserve"> nivel superior de complejidad</w:t>
+      </w:r>
+      <w:r>
+        <w:t xml:space="preserve"> </w:t>
+      </w:r>
+      <w:r>
+        <w:t>creando una aplicación entera</w:t>
+      </w:r>
+      <w:r>
+        <w:t xml:space="preserve">. También ha ayudado a desarrollar nuestras facetas profesionales </w:t>
+      </w:r>
+      <w:r>
+        <w:t xml:space="preserve">de soft skills como el trabajo en equipo, </w:t>
+      </w:r>
+      <w:r>
+        <w:t xml:space="preserve">la forma de </w:t>
+      </w:r>
+      <w:r>
+        <w:t xml:space="preserve">afrontar </w:t>
+      </w:r>
+      <w:r>
+        <w:t xml:space="preserve">problemas </w:t>
+      </w:r>
+      <w:r>
+        <w:t>y el liderazgo</w:t>
+      </w:r>
+      <w:r>
+        <w:t>.</w:t>
+      </w:r>
+    </w:p>
+    <w:p>
+      <w:pPr>
+        <w:spacing w:line="360" w:lineRule="auto"/>
+        <w:rPr>
+          <w:sz w:val="36"/>
+          <w:szCs w:val="36"/>
+        </w:rPr>
+      </w:pPr>
+      <w:r>
+        <w:t xml:space="preserve">Como </w:t>
+      </w:r>
+      <w:r>
+        <w:t>conclusión general</w:t>
+      </w:r>
+      <w:r>
+        <w:t>,</w:t>
+      </w:r>
+      <w:r>
+        <w:t xml:space="preserve"> este proyecto nos ha abierto los ojos a como va a ser </w:t>
+      </w:r>
+      <w:r>
+        <w:t>la modalidad de</w:t>
+      </w:r>
+      <w:r>
+        <w:t xml:space="preserve"> trabajo que haremos en un futuro </w:t>
+      </w:r>
+      <w:r>
+        <w:t>y como nos hemos de comportar en un ambiente de empresa.</w:t>
+      </w:r>
+    </w:p>
+    <w:p>
+      <w:pPr>
+        <w:spacing w:line="360" w:lineRule="auto"/>
+        <w:rPr>
+          <w:sz w:val="36"/>
+          <w:szCs w:val="36"/>
+        </w:rPr>
+      </w:pPr>
+    </w:p>
+    <w:p>
+      <w:pPr>
+        <w:spacing w:line="360" w:lineRule="auto"/>
+        <w:rPr>
+          <w:sz w:val="36"/>
+          <w:szCs w:val="36"/>
+        </w:rPr>
+      </w:pPr>
+      <w:r>
+        <w:rPr>
+          <w:sz w:val="36"/>
+          <w:szCs w:val="36"/>
+        </w:rPr>
+        <w:t>9.- WEBGRAFÍA</w:t>
+      </w:r>
+      <w:r>
+        <w:rPr>
+          <w:sz w:val="36"/>
+          <w:szCs w:val="36"/>
+        </w:rPr>
+        <w:t xml:space="preserve"> </w:t>
+      </w:r>
+    </w:p>
+    <w:tbl>
+      <w:tblPr>
+        <w:tblStyle w:val="Tablaconcuadrcula"/>
+        <w:tblW w:w="8459" w:type="dxa"/>
+        <w:tblInd w:w="-147" w:type="dxa"/>
+        <w:tblLook w:val="04A0" w:firstRow="1" w:lastRow="0" w:firstColumn="1" w:lastColumn="0" w:noHBand="0" w:noVBand="1"/>
+      </w:tblPr>
+      <w:tblGrid>
+        <w:gridCol w:w="631"/>
+        <w:gridCol w:w="4331"/>
+        <w:gridCol w:w="3497"/>
+      </w:tblGrid>
+      <w:tr>
+        <w:trPr>
+          <w:trHeight w:val="821"/>
+        </w:trPr>
+        <w:tc>
+          <w:tcPr>
+            <w:tcW w:w="631" w:type="dxa"/>
+          </w:tcPr>
+          <w:p>
+            <w:pPr>
+              <w:spacing w:line="360" w:lineRule="auto"/>
+            </w:pPr>
+            <w:r>
+              <w:t>Sitio web</w:t>
+            </w:r>
+          </w:p>
+        </w:tc>
+        <w:tc>
+          <w:tcPr>
+            <w:tcW w:w="4331" w:type="dxa"/>
+          </w:tcPr>
+          <w:p>
+            <w:pPr>
+              <w:spacing w:line="360" w:lineRule="auto"/>
+            </w:pPr>
+            <w:hyperlink r:id="rId10" w:history="1">
+              <w:r>
+                <w:rPr>
+                  <w:rStyle w:val="Hipervnculo"/>
+                </w:rPr>
+                <w:t>https://symfony.com/doc/current/index.html</w:t>
+              </w:r>
+            </w:hyperlink>
+          </w:p>
+        </w:tc>
+        <w:tc>
+          <w:tcPr>
+            <w:tcW w:w="3497" w:type="dxa"/>
+          </w:tcPr>
+          <w:p>
+            <w:pPr>
+              <w:spacing w:line="360" w:lineRule="auto"/>
+            </w:pPr>
+            <w:r>
+              <w:t xml:space="preserve">La usamos para </w:t>
+            </w:r>
+            <w:r>
+              <w:t>informarnos sobre el funcionamiento del framework</w:t>
+            </w:r>
+            <w:r>
+              <w:t>.</w:t>
+            </w:r>
+          </w:p>
+        </w:tc>
+      </w:tr>
+      <w:tr>
+        <w:trPr>
+          <w:trHeight w:val="821"/>
+        </w:trPr>
+        <w:tc>
+          <w:tcPr>
+            <w:tcW w:w="631" w:type="dxa"/>
+          </w:tcPr>
+          <w:p>
+            <w:pPr>
+              <w:spacing w:line="360" w:lineRule="auto"/>
+            </w:pPr>
+            <w:r>
+              <w:t>Sitio web</w:t>
+            </w:r>
+          </w:p>
+        </w:tc>
+        <w:tc>
+          <w:tcPr>
+            <w:tcW w:w="4331" w:type="dxa"/>
+          </w:tcPr>
+          <w:p>
+            <w:pPr>
+              <w:spacing w:line="360" w:lineRule="auto"/>
+            </w:pPr>
+            <w:hyperlink r:id="rId11" w:history="1">
+              <w:r>
+                <w:rPr>
+                  <w:rStyle w:val="Hipervnculo"/>
+                </w:rPr>
+                <w:t>https://es.stackoverflow.com/</w:t>
+              </w:r>
+            </w:hyperlink>
+          </w:p>
+        </w:tc>
+        <w:tc>
+          <w:tcPr>
+            <w:tcW w:w="3497" w:type="dxa"/>
+          </w:tcPr>
+          <w:p>
+            <w:pPr>
+              <w:spacing w:line="360" w:lineRule="auto"/>
+            </w:pPr>
+            <w:r>
+              <w:t>Aquí consultamos algunas de nuestras dudas técnicas de trabajo</w:t>
+            </w:r>
+            <w:r>
+              <w:t>.</w:t>
+            </w:r>
+          </w:p>
+        </w:tc>
+      </w:tr>
+      <w:tr>
+        <w:trPr>
+          <w:trHeight w:val="821"/>
+        </w:trPr>
+        <w:tc>
+          <w:tcPr>
+            <w:tcW w:w="631" w:type="dxa"/>
+          </w:tcPr>
+          <w:p>
+            <w:pPr>
+              <w:spacing w:line="360" w:lineRule="auto"/>
+            </w:pPr>
+            <w:r>
+              <w:t>Sitio web</w:t>
+            </w:r>
+          </w:p>
+        </w:tc>
+        <w:tc>
+          <w:tcPr>
+            <w:tcW w:w="4331" w:type="dxa"/>
+          </w:tcPr>
+          <w:p>
+            <w:pPr>
+              <w:spacing w:line="360" w:lineRule="auto"/>
+              <w:rPr>
+                <w:rStyle w:val="Hipervnculo"/>
+              </w:rPr>
+            </w:pPr>
+            <w:r>
+              <w:fldChar w:fldCharType="begin"/>
+            </w:r>
+            <w:r>
+              <w:instrText xml:space="preserve"> HYPERLINK "https://symfony.com/bundles/EasyAdminBundle/current/index.html" </w:instrText>
+            </w:r>
+            <w:r>
+              <w:fldChar w:fldCharType="separate"/>
+            </w:r>
+            <w:r>
+              <w:rPr>
+                <w:rStyle w:val="Hipervnculo"/>
+              </w:rPr>
+              <w:t>https://symfony.com/bundles/</w:t>
+            </w:r>
+          </w:p>
+          <w:p>
+            <w:pPr>
+              <w:spacing w:line="360" w:lineRule="auto"/>
+            </w:pPr>
+            <w:proofErr w:type="spellStart"/>
+            <w:r>
+              <w:rPr>
+                <w:rStyle w:val="Hipervnculo"/>
+              </w:rPr>
+              <w:t>EasyAdminBundle</w:t>
+            </w:r>
+            <w:proofErr w:type="spellEnd"/>
+            <w:r>
+              <w:rPr>
+                <w:rStyle w:val="Hipervnculo"/>
+              </w:rPr>
+              <w:t>/</w:t>
+            </w:r>
+            <w:proofErr w:type="spellStart"/>
+            <w:r>
+              <w:rPr>
+                <w:rStyle w:val="Hipervnculo"/>
+              </w:rPr>
+              <w:t>current</w:t>
+            </w:r>
+            <w:proofErr w:type="spellEnd"/>
+            <w:r>
+              <w:rPr>
+                <w:rStyle w:val="Hipervnculo"/>
+              </w:rPr>
+              <w:t>/index.html</w:t>
+            </w:r>
+            <w:r>
+              <w:fldChar w:fldCharType="end"/>
+            </w:r>
+          </w:p>
+        </w:tc>
+        <w:tc>
+          <w:tcPr>
+            <w:tcW w:w="3497" w:type="dxa"/>
+          </w:tcPr>
+          <w:p>
+            <w:pPr>
+              <w:spacing w:line="360" w:lineRule="auto"/>
+            </w:pPr>
+            <w:r>
+              <w:t xml:space="preserve">Este paquete de </w:t>
+            </w:r>
+            <w:proofErr w:type="spellStart"/>
+            <w:r>
+              <w:t>Symfony</w:t>
+            </w:r>
+            <w:proofErr w:type="spellEnd"/>
+            <w:r>
+              <w:t xml:space="preserve"> ayudó a hacer una página de administració</w:t>
+            </w:r>
+            <w:r>
+              <w:t>n</w:t>
+            </w:r>
+            <w:r>
+              <w:t>.</w:t>
+            </w:r>
+          </w:p>
+        </w:tc>
+      </w:tr>
+      <w:tr>
+        <w:trPr>
+          <w:trHeight w:val="810"/>
+        </w:trPr>
+        <w:tc>
+          <w:tcPr>
+            <w:tcW w:w="631" w:type="dxa"/>
+          </w:tcPr>
+          <w:p>
+            <w:pPr>
+              <w:spacing w:line="360" w:lineRule="auto"/>
+            </w:pPr>
+            <w:r>
+              <w:t>Sitio web</w:t>
+            </w:r>
+          </w:p>
+        </w:tc>
+        <w:tc>
+          <w:tcPr>
+            <w:tcW w:w="4331" w:type="dxa"/>
+          </w:tcPr>
+          <w:p>
+            <w:pPr>
+              <w:spacing w:line="360" w:lineRule="auto"/>
+              <w:rPr>
+                <w:rStyle w:val="Hipervnculo"/>
+              </w:rPr>
+            </w:pPr>
+            <w:r>
+              <w:fldChar w:fldCharType="begin"/>
+            </w:r>
+            <w:r>
+              <w:instrText xml:space="preserve"> HYPERLINK "https://getbootstrap.com/docs/5.0/getting-started/introduction/" </w:instrText>
+            </w:r>
+            <w:r>
+              <w:fldChar w:fldCharType="separate"/>
+            </w:r>
+            <w:r>
+              <w:rPr>
+                <w:rStyle w:val="Hipervnculo"/>
+              </w:rPr>
+              <w:t>https://getbootstrap.com/docs/</w:t>
+            </w:r>
+          </w:p>
+          <w:p>
+            <w:pPr>
+              <w:spacing w:line="360" w:lineRule="auto"/>
+            </w:pPr>
+            <w:r>
+              <w:rPr>
+                <w:rStyle w:val="Hipervnculo"/>
+              </w:rPr>
+              <w:t>5.0/</w:t>
+            </w:r>
+            <w:proofErr w:type="spellStart"/>
+            <w:r>
+              <w:rPr>
+                <w:rStyle w:val="Hipervnculo"/>
+              </w:rPr>
+              <w:t>getting-started</w:t>
+            </w:r>
+            <w:proofErr w:type="spellEnd"/>
+            <w:r>
+              <w:rPr>
+                <w:rStyle w:val="Hipervnculo"/>
+              </w:rPr>
+              <w:t>/</w:t>
+            </w:r>
+            <w:proofErr w:type="spellStart"/>
+            <w:r>
+              <w:rPr>
+                <w:rStyle w:val="Hipervnculo"/>
+              </w:rPr>
+              <w:t>introduction</w:t>
+            </w:r>
+            <w:proofErr w:type="spellEnd"/>
+            <w:r>
+              <w:rPr>
+                <w:rStyle w:val="Hipervnculo"/>
+              </w:rPr>
+              <w:t>/</w:t>
+            </w:r>
+            <w:r>
+              <w:fldChar w:fldCharType="end"/>
+            </w:r>
+          </w:p>
+        </w:tc>
+        <w:tc>
+          <w:tcPr>
+            <w:tcW w:w="3497" w:type="dxa"/>
+          </w:tcPr>
+          <w:p>
+            <w:pPr>
+              <w:spacing w:line="360" w:lineRule="auto"/>
+            </w:pPr>
+            <w:r>
+              <w:t xml:space="preserve">Usamos los componentes de Bootstrap para </w:t>
+            </w:r>
+            <w:r>
+              <w:t>mejorar la apariencia</w:t>
+            </w:r>
+          </w:p>
+        </w:tc>
+      </w:tr>
+      <w:tr>
+        <w:trPr>
+          <w:trHeight w:val="821"/>
+        </w:trPr>
+        <w:tc>
+          <w:tcPr>
+            <w:tcW w:w="631" w:type="dxa"/>
+          </w:tcPr>
+          <w:p>
+            <w:pPr>
+              <w:spacing w:line="360" w:lineRule="auto"/>
+            </w:pPr>
+            <w:r>
+              <w:t>Sitio web</w:t>
+            </w:r>
+          </w:p>
+        </w:tc>
+        <w:tc>
+          <w:tcPr>
+            <w:tcW w:w="4331" w:type="dxa"/>
+          </w:tcPr>
+          <w:p>
+            <w:pPr>
+              <w:spacing w:line="360" w:lineRule="auto"/>
+            </w:pPr>
+            <w:hyperlink r:id="rId12" w:history="1">
+              <w:r>
+                <w:rPr>
+                  <w:rStyle w:val="Hipervnculo"/>
+                </w:rPr>
+                <w:t>https://www.ticketmaster.es/</w:t>
+              </w:r>
+            </w:hyperlink>
+          </w:p>
+        </w:tc>
+        <w:tc>
+          <w:tcPr>
+            <w:tcW w:w="3497" w:type="dxa"/>
+          </w:tcPr>
+          <w:p>
+            <w:pPr>
+              <w:spacing w:line="360" w:lineRule="auto"/>
+            </w:pPr>
+            <w:r>
+              <w:t>Sirvió de inspiración para orientarnos en el enfoque previo</w:t>
+            </w:r>
+            <w:r>
+              <w:t>.</w:t>
+            </w:r>
+          </w:p>
+        </w:tc>
+      </w:tr>
+      <w:tr>
+        <w:trPr>
+          <w:trHeight w:val="821"/>
+        </w:trPr>
+        <w:tc>
+          <w:tcPr>
+            <w:tcW w:w="631" w:type="dxa"/>
+          </w:tcPr>
+          <w:p>
+            <w:pPr>
+              <w:spacing w:line="360" w:lineRule="auto"/>
+            </w:pPr>
+            <w:r>
+              <w:t>Sitio web</w:t>
+            </w:r>
+          </w:p>
+        </w:tc>
+        <w:tc>
+          <w:tcPr>
+            <w:tcW w:w="4331" w:type="dxa"/>
+          </w:tcPr>
+          <w:p>
+            <w:pPr>
+              <w:spacing w:line="360" w:lineRule="auto"/>
+            </w:pPr>
+            <w:hyperlink r:id="rId13" w:history="1">
+              <w:r>
+                <w:rPr>
+                  <w:rStyle w:val="Hipervnculo"/>
+                </w:rPr>
+                <w:t>https://www.phpmyadmin.net/</w:t>
+              </w:r>
+            </w:hyperlink>
+          </w:p>
+        </w:tc>
+        <w:tc>
+          <w:tcPr>
+            <w:tcW w:w="3497" w:type="dxa"/>
+          </w:tcPr>
+          <w:p>
+            <w:pPr>
+              <w:spacing w:line="360" w:lineRule="auto"/>
+            </w:pPr>
+            <w:r>
+              <w:t xml:space="preserve">Usamos </w:t>
+            </w:r>
+            <w:r>
+              <w:t>este recurso entre otros para gestionar la BBDD</w:t>
+            </w:r>
+            <w:r>
+              <w:t>.</w:t>
+            </w:r>
+          </w:p>
+        </w:tc>
+      </w:tr>
+      <w:tr>
+        <w:trPr>
+          <w:trHeight w:val="821"/>
+        </w:trPr>
+        <w:tc>
+          <w:tcPr>
+            <w:tcW w:w="631" w:type="dxa"/>
+          </w:tcPr>
+          <w:p>
+            <w:pPr>
+              <w:spacing w:line="360" w:lineRule="auto"/>
+            </w:pPr>
+            <w:r>
+              <w:t>Sitio web</w:t>
+            </w:r>
+          </w:p>
+        </w:tc>
+        <w:tc>
+          <w:tcPr>
+            <w:tcW w:w="4331" w:type="dxa"/>
+          </w:tcPr>
+          <w:p>
+            <w:pPr>
+              <w:spacing w:line="360" w:lineRule="auto"/>
+            </w:pPr>
+            <w:hyperlink r:id="rId14" w:history="1">
+              <w:r>
+                <w:rPr>
+                  <w:rStyle w:val="Hipervnculo"/>
+                </w:rPr>
+                <w:t>https://campusonline.ifp.es/</w:t>
+              </w:r>
+            </w:hyperlink>
+          </w:p>
+        </w:tc>
+        <w:tc>
+          <w:tcPr>
+            <w:tcW w:w="3497" w:type="dxa"/>
+          </w:tcPr>
+          <w:p>
+            <w:pPr>
+              <w:spacing w:line="360" w:lineRule="auto"/>
+            </w:pPr>
+            <w:r>
+              <w:t>Aquí nos informamos de los requisitos de la memoria de TFG</w:t>
+            </w:r>
+            <w:r>
+              <w:t>.</w:t>
+            </w:r>
+          </w:p>
+        </w:tc>
+      </w:tr>
+    </w:tbl>
+    <w:p>
+      <w:pPr>
+        <w:spacing w:line="360" w:lineRule="auto"/>
+      </w:pPr>
+    </w:p>
     <w:sectPr>
-      <w:headerReference w:type="even" r:id="rId10"/>
-      <w:headerReference w:type="default" r:id="rId11"/>
-      <w:footerReference w:type="even" r:id="rId12"/>
-      <w:footerReference w:type="default" r:id="rId13"/>
-      <w:headerReference w:type="first" r:id="rId14"/>
-      <w:footerReference w:type="first" r:id="rId15"/>
+      <w:headerReference w:type="even" r:id="rId15"/>
+      <w:headerReference w:type="default" r:id="rId16"/>
+      <w:footerReference w:type="even" r:id="rId17"/>
+      <w:footerReference w:type="default" r:id="rId18"/>
+      <w:headerReference w:type="first" r:id="rId19"/>
+      <w:footerReference w:type="first" r:id="rId20"/>
       <w:pgSz w:w="11906" w:h="16838"/>
       <w:pgMar w:top="1417" w:right="1701" w:bottom="1418" w:left="1985" w:header="425" w:footer="125" w:gutter="0"/>
       <w:pgNumType w:start="0"/>
@@ -1236,7 +1955,7 @@
             </mc:Choice>
             <mc:Fallback>
               <w:pict>
-                <v:shapetype w14:anchorId="3D96A6A2" id="_x0000_t110" coordsize="21600,21600" o:spt="110" path="m10800,l,10800,10800,21600,21600,10800xe">
+                <v:shapetype w14:anchorId="015B5242" id="_x0000_t110" coordsize="21600,21600" o:spt="110" path="m10800,l,10800,10800,21600,21600,10800xe">
                   <v:stroke joinstyle="miter"/>
                   <v:path gradientshapeok="t" o:connecttype="rect" textboxrect="5400,5400,16200,16200"/>
                 </v:shapetype>
@@ -1372,7 +2091,7 @@
               </mc:Choice>
               <mc:Fallback>
                 <w:pict>
-                  <v:rect w14:anchorId="0E4F96A7" id="416 Rectángulo" o:spid="_x0000_s1026" style="position:absolute;margin-left:-114.55pt;margin-top:1.5pt;width:404.45pt;height:33.6pt;z-index:-251667968;visibility:visible;mso-wrap-style:square;mso-wrap-distance-left:0;mso-wrap-distance-top:0;mso-wrap-distance-right:0;mso-wrap-distance-bottom:0;mso-position-horizontal:absolute;mso-position-horizontal-relative:text;mso-position-vertical:absolute;mso-position-vertical-relative:text;v-text-anchor:top" o:gfxdata="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" fillcolor="#1d70b7" stroked="f" strokeweight="0"/>
+                  <v:rect w14:anchorId="3141EF58" id="416 Rectángulo" o:spid="_x0000_s1026" style="position:absolute;margin-left:-114.55pt;margin-top:1.5pt;width:404.45pt;height:33.6pt;z-index:-251667968;visibility:visible;mso-wrap-style:square;mso-wrap-distance-left:0;mso-wrap-distance-top:0;mso-wrap-distance-right:0;mso-wrap-distance-bottom:0;mso-position-horizontal:absolute;mso-position-horizontal-relative:text;mso-position-vertical:absolute;mso-position-vertical-relative:text;v-text-anchor:top" o:gfxdata="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" fillcolor="#1d70b7" stroked="f" strokeweight="0"/>
                 </w:pict>
               </mc:Fallback>
             </mc:AlternateContent>
@@ -1439,7 +2158,7 @@
               </mc:Choice>
               <mc:Fallback>
                 <w:pict>
-                  <v:rect w14:anchorId="047183DF" id="417 Rectángulo" o:spid="_x0000_s1026" style="position:absolute;margin-left:-319.45pt;margin-top:1.5pt;width:205.1pt;height:33.6pt;z-index:-251665920;visibility:visible;mso-wrap-style:square;mso-wrap-distance-left:0;mso-wrap-distance-top:0;mso-wrap-distance-right:0;mso-wrap-distance-bottom:0;mso-position-horizontal:absolute;mso-position-horizontal-relative:text;mso-position-vertical:absolute;mso-position-vertical-relative:text;v-text-anchor:top" o:gfxdata="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" fillcolor="#93c01f" stroked="f" strokeweight="0"/>
+                  <v:rect w14:anchorId="5D26A18A" id="417 Rectángulo" o:spid="_x0000_s1026" style="position:absolute;margin-left:-319.45pt;margin-top:1.5pt;width:205.1pt;height:33.6pt;z-index:-251665920;visibility:visible;mso-wrap-style:square;mso-wrap-distance-left:0;mso-wrap-distance-top:0;mso-wrap-distance-right:0;mso-wrap-distance-bottom:0;mso-position-horizontal:absolute;mso-position-horizontal-relative:text;mso-position-vertical:absolute;mso-position-vertical-relative:text;v-text-anchor:top" o:gfxdata="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" fillcolor="#93c01f" stroked="f" strokeweight="0"/>
                 </w:pict>
               </mc:Fallback>
             </mc:AlternateContent>
@@ -1662,7 +2381,7 @@
         </mc:Choice>
         <mc:Fallback>
           <w:pict>
-            <v:line w14:anchorId="1E5AD63C" id="10 Conector recto" o:spid="_x0000_s1026" style="position:absolute;z-index:-251660800;visibility:visible;mso-wrap-style:square;mso-wrap-distance-left:1pt;mso-wrap-distance-top:1pt;mso-wrap-distance-right:1pt;mso-wrap-distance-bottom:1pt;mso-position-horizontal:absolute;mso-position-horizontal-relative:text;mso-position-vertical:absolute;mso-position-vertical-relative:text" from="0,.05pt" to="430.55pt,.15pt" o:gfxdata="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" o:allowincell="f" strokecolor="#93c01f" strokeweight=".71mm"/>
+            <v:line w14:anchorId="5244670E" id="10 Conector recto" o:spid="_x0000_s1026" style="position:absolute;z-index:-251660800;visibility:visible;mso-wrap-style:square;mso-wrap-distance-left:1pt;mso-wrap-distance-top:1pt;mso-wrap-distance-right:1pt;mso-wrap-distance-bottom:1pt;mso-position-horizontal:absolute;mso-position-horizontal-relative:text;mso-position-vertical:absolute;mso-position-vertical-relative:text" from="0,.05pt" to="430.55pt,.15pt" o:gfxdata="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" o:allowincell="f" strokecolor="#93c01f" strokeweight=".71mm"/>
           </w:pict>
         </mc:Fallback>
       </mc:AlternateContent>
@@ -1899,7 +2618,7 @@
         </mc:Choice>
         <mc:Fallback>
           <w:pict>
-            <v:rect w14:anchorId="5FBF4FD0" id="477 Rectángulo" o:spid="_x0000_s1026" style="position:absolute;margin-left:118.4pt;margin-top:-21.3pt;width:404.45pt;height:54.55pt;z-index:-251663872;visibility:visible;mso-wrap-style:square;mso-wrap-distance-left:0;mso-wrap-distance-top:0;mso-wrap-distance-right:0;mso-wrap-distance-bottom:0;mso-position-horizontal:absolute;mso-position-horizontal-relative:text;mso-position-vertical:absolute;mso-position-vertical-relative:text;v-text-anchor:top" o:gfxdata="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" o:allowincell="f" fillcolor="#1d70b7" stroked="f" strokeweight="0"/>
+            <v:rect w14:anchorId="4B2112BA" id="477 Rectángulo" o:spid="_x0000_s1026" style="position:absolute;margin-left:118.4pt;margin-top:-21.3pt;width:404.45pt;height:54.55pt;z-index:-251663872;visibility:visible;mso-wrap-style:square;mso-wrap-distance-left:0;mso-wrap-distance-top:0;mso-wrap-distance-right:0;mso-wrap-distance-bottom:0;mso-position-horizontal:absolute;mso-position-horizontal-relative:text;mso-position-vertical:absolute;mso-position-vertical-relative:text;v-text-anchor:top" o:gfxdata="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" o:allowincell="f" fillcolor="#1d70b7" stroked="f" strokeweight="0"/>
           </w:pict>
         </mc:Fallback>
       </mc:AlternateContent>
@@ -1964,7 +2683,7 @@
         </mc:Choice>
         <mc:Fallback>
           <w:pict>
-            <v:rect w14:anchorId="610F59AF" id="478 Rectángulo" o:spid="_x0000_s1026" style="position:absolute;margin-left:-87.6pt;margin-top:-21.3pt;width:205.1pt;height:54.55pt;z-index:-251661824;visibility:visible;mso-wrap-style:square;mso-wrap-distance-left:0;mso-wrap-distance-top:0;mso-wrap-distance-right:0;mso-wrap-distance-bottom:0;mso-position-horizontal:absolute;mso-position-horizontal-relative:text;mso-position-vertical:absolute;mso-position-vertical-relative:text;v-text-anchor:top" o:gfxdata="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" o:allowincell="f" fillcolor="#93c01f" stroked="f" strokeweight="0"/>
+            <v:rect w14:anchorId="4E13BB8F" id="478 Rectángulo" o:spid="_x0000_s1026" style="position:absolute;margin-left:-87.6pt;margin-top:-21.3pt;width:205.1pt;height:54.55pt;z-index:-251661824;visibility:visible;mso-wrap-style:square;mso-wrap-distance-left:0;mso-wrap-distance-top:0;mso-wrap-distance-right:0;mso-wrap-distance-bottom:0;mso-position-horizontal:absolute;mso-position-horizontal-relative:text;mso-position-vertical:absolute;mso-position-vertical-relative:text;v-text-anchor:top" o:gfxdata="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" o:allowincell="f" fillcolor="#93c01f" stroked="f" strokeweight="0"/>
           </w:pict>
         </mc:Fallback>
       </mc:AlternateContent>
@@ -2125,7 +2844,7 @@
         </mc:Choice>
         <mc:Fallback>
           <w:pict>
-            <v:rect w14:anchorId="3867A708" id="Imagen1" o:spid="_x0000_s1026" style="position:absolute;margin-left:118.4pt;margin-top:766.95pt;width:404.45pt;height:54.55pt;z-index:-251654656;visibility:visible;mso-wrap-style:square;mso-wrap-distance-left:0;mso-wrap-distance-top:0;mso-wrap-distance-right:0;mso-wrap-distance-bottom:0;mso-position-horizontal:absolute;mso-position-horizontal-relative:text;mso-position-vertical:absolute;mso-position-vertical-relative:text;v-text-anchor:top" o:gfxdata="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" o:allowincell="f" fillcolor="#1d70b7" stroked="f" strokeweight="0"/>
+            <v:rect w14:anchorId="430845B9" id="Imagen1" o:spid="_x0000_s1026" style="position:absolute;margin-left:118.4pt;margin-top:766.95pt;width:404.45pt;height:54.55pt;z-index:-251654656;visibility:visible;mso-wrap-style:square;mso-wrap-distance-left:0;mso-wrap-distance-top:0;mso-wrap-distance-right:0;mso-wrap-distance-bottom:0;mso-position-horizontal:absolute;mso-position-horizontal-relative:text;mso-position-vertical:absolute;mso-position-vertical-relative:text;v-text-anchor:top" o:gfxdata="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" o:allowincell="f" fillcolor="#1d70b7" stroked="f" strokeweight="0"/>
           </w:pict>
         </mc:Fallback>
       </mc:AlternateContent>
@@ -2190,7 +2909,7 @@
         </mc:Choice>
         <mc:Fallback>
           <w:pict>
-            <v:rect w14:anchorId="7CBD8650" id="Imagen2" o:spid="_x0000_s1026" style="position:absolute;margin-left:-87.25pt;margin-top:766.95pt;width:205.1pt;height:54.55pt;z-index:-251652608;visibility:visible;mso-wrap-style:square;mso-wrap-distance-left:0;mso-wrap-distance-top:0;mso-wrap-distance-right:0;mso-wrap-distance-bottom:0;mso-position-horizontal:absolute;mso-position-horizontal-relative:text;mso-position-vertical:absolute;mso-position-vertical-relative:text;v-text-anchor:top" o:gfxdata="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" o:allowincell="f" fillcolor="#93c01f" stroked="f" strokeweight="0"/>
+            <v:rect w14:anchorId="7C9C4875" id="Imagen2" o:spid="_x0000_s1026" style="position:absolute;margin-left:-87.25pt;margin-top:766.95pt;width:205.1pt;height:54.55pt;z-index:-251652608;visibility:visible;mso-wrap-style:square;mso-wrap-distance-left:0;mso-wrap-distance-top:0;mso-wrap-distance-right:0;mso-wrap-distance-bottom:0;mso-position-horizontal:absolute;mso-position-horizontal-relative:text;mso-position-vertical:absolute;mso-position-vertical-relative:text;v-text-anchor:top" o:gfxdata="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" o:allowincell="f" fillcolor="#93c01f" stroked="f" strokeweight="0"/>
           </w:pict>
         </mc:Fallback>
       </mc:AlternateContent>
@@ -3357,6 +4076,41 @@
       </w:tcPr>
     </w:tblStylePr>
   </w:style>
+  <w:style w:type="character" w:styleId="Hipervnculo">
+    <w:name w:val="Hyperlink"/>
+    <w:basedOn w:val="Fuentedeprrafopredeter"/>
+    <w:uiPriority w:val="99"/>
+    <w:unhideWhenUsed/>
+    <w:rsid w:val="0085728F"/>
+    <w:rPr>
+      <w:color w:val="0000FF" w:themeColor="hyperlink"/>
+      <w:u w:val="single"/>
+    </w:rPr>
+  </w:style>
+  <w:style w:type="character" w:styleId="Mencinsinresolver">
+    <w:name w:val="Unresolved Mention"/>
+    <w:basedOn w:val="Fuentedeprrafopredeter"/>
+    <w:uiPriority w:val="99"/>
+    <w:semiHidden/>
+    <w:unhideWhenUsed/>
+    <w:rsid w:val="0085728F"/>
+    <w:rPr>
+      <w:color w:val="605E5C"/>
+      <w:shd w:val="clear" w:color="auto" w:fill="E1DFDD"/>
+    </w:rPr>
+  </w:style>
+  <w:style w:type="character" w:styleId="Hipervnculovisitado">
+    <w:name w:val="FollowedHyperlink"/>
+    <w:basedOn w:val="Fuentedeprrafopredeter"/>
+    <w:uiPriority w:val="99"/>
+    <w:semiHidden/>
+    <w:unhideWhenUsed/>
+    <w:rsid w:val="00466D2F"/>
+    <w:rPr>
+      <w:color w:val="800080" w:themeColor="followedHyperlink"/>
+      <w:u w:val="single"/>
+    </w:rPr>
+  </w:style>
 </w:styles>
 </file>
 
@@ -4279,22 +5033,44 @@
 </file>
 
 <file path=customXml/item1.xml><?xml version="1.0" encoding="utf-8"?>
-<ct:contentTypeSchema xmlns:ct="http://schemas.microsoft.com/office/2006/metadata/contentType" xmlns:ma="http://schemas.microsoft.com/office/2006/metadata/properties/metaAttributes" ct:_="" ma:_="" ma:contentTypeName="Documento" ma:contentTypeID="0x01010067BCD110C5AB0C468F1F44FCD9C6D8C7" ma:contentTypeVersion="7" ma:contentTypeDescription="Crear nuevo documento." ma:contentTypeScope="" ma:versionID="5ca7e8c3b5e0d18e5fb062fc4986dc2d">
-  <xsd:schema xmlns:xsd="http://www.w3.org/2001/XMLSchema" xmlns:xs="http://www.w3.org/2001/XMLSchema" xmlns:p="http://schemas.microsoft.com/office/2006/metadata/properties" xmlns:ns2="7ec57316-65d2-4df1-9e27-7290389ba523" targetNamespace="http://schemas.microsoft.com/office/2006/metadata/properties" ma:root="true" ma:fieldsID="7649dba6f30e0d26773652c353adf602" ns2:_="">
-    <xsd:import namespace="7ec57316-65d2-4df1-9e27-7290389ba523"/>
+<?mso-contentType ?>
+<FormTemplates xmlns="http://schemas.microsoft.com/sharepoint/v3/contenttype/forms">
+  <Display>DocumentLibraryForm</Display>
+  <Edit>DocumentLibraryForm</Edit>
+  <New>DocumentLibraryForm</New>
+</FormTemplates>
+</file>
+
+<file path=customXml/item2.xml><?xml version="1.0" encoding="utf-8"?>
+<b:Sources xmlns:b="http://schemas.openxmlformats.org/officeDocument/2006/bibliography" xmlns="http://schemas.openxmlformats.org/officeDocument/2006/bibliography" SelectedStyle="\APA.XSL" StyleName="APA"/>
+</file>
+
+<file path=customXml/item3.xml><?xml version="1.0" encoding="utf-8"?>
+<p:properties xmlns:p="http://schemas.microsoft.com/office/2006/metadata/properties" xmlns:xsi="http://www.w3.org/2001/XMLSchema-instance" xmlns:pc="http://schemas.microsoft.com/office/infopath/2007/PartnerControls">
+  <documentManagement/>
+</p:properties>
+</file>
+
+<file path=customXml/item4.xml><?xml version="1.0" encoding="utf-8"?>
+<ct:contentTypeSchema xmlns:ct="http://schemas.microsoft.com/office/2006/metadata/contentType" xmlns:ma="http://schemas.microsoft.com/office/2006/metadata/properties/metaAttributes" ct:_="" ma:_="" ma:contentTypeName="Document" ma:contentTypeID="0x0101006C96C0669A62EA4A8906203BC25EB216" ma:contentTypeVersion="9" ma:contentTypeDescription="Create a new document." ma:contentTypeScope="" ma:versionID="b0a221b5ff21152a2ad6034719f32640">
+  <xsd:schema xmlns:xsd="http://www.w3.org/2001/XMLSchema" xmlns:xs="http://www.w3.org/2001/XMLSchema" xmlns:p="http://schemas.microsoft.com/office/2006/metadata/properties" xmlns:ns3="74225822-da59-4f88-87b6-2c398c25aa59" xmlns:ns4="50c15f87-495e-4abe-9902-817bce4fb120" targetNamespace="http://schemas.microsoft.com/office/2006/metadata/properties" ma:root="true" ma:fieldsID="4261ed4080b856cd493a28f50c9715cb" ns3:_="" ns4:_="">
+    <xsd:import namespace="74225822-da59-4f88-87b6-2c398c25aa59"/>
+    <xsd:import namespace="50c15f87-495e-4abe-9902-817bce4fb120"/>
     <xsd:element name="properties">
       <xsd:complexType>
         <xsd:sequence>
           <xsd:element name="documentManagement">
             <xsd:complexType>
               <xsd:all>
-                <xsd:element ref="ns2:MediaServiceMetadata" minOccurs="0"/>
-                <xsd:element ref="ns2:MediaServiceFastMetadata" minOccurs="0"/>
-                <xsd:element ref="ns2:MediaServiceAutoTags" minOccurs="0"/>
-                <xsd:element ref="ns2:MediaServiceOCR" minOccurs="0"/>
-                <xsd:element ref="ns2:MediaServiceGenerationTime" minOccurs="0"/>
-                <xsd:element ref="ns2:MediaServiceEventHashCode" minOccurs="0"/>
-                <xsd:element ref="ns2:MediaServiceDateTaken" minOccurs="0"/>
+                <xsd:element ref="ns3:SharedWithUsers" minOccurs="0"/>
+                <xsd:element ref="ns3:SharedWithDetails" minOccurs="0"/>
+                <xsd:element ref="ns3:SharingHintHash" minOccurs="0"/>
+                <xsd:element ref="ns4:MediaServiceMetadata" minOccurs="0"/>
+                <xsd:element ref="ns4:MediaServiceFastMetadata" minOccurs="0"/>
+                <xsd:element ref="ns4:MediaServiceAutoTags" minOccurs="0"/>
+                <xsd:element ref="ns4:MediaServiceOCR" minOccurs="0"/>
+                <xsd:element ref="ns4:MediaServiceGenerationTime" minOccurs="0"/>
+                <xsd:element ref="ns4:MediaServiceEventHashCode" minOccurs="0"/>
               </xsd:all>
             </xsd:complexType>
           </xsd:element>
@@ -4302,42 +5078,72 @@
       </xsd:complexType>
     </xsd:element>
   </xsd:schema>
-  <xsd:schema xmlns:xsd="http://www.w3.org/2001/XMLSchema" xmlns:xs="http://www.w3.org/2001/XMLSchema" xmlns:dms="http://schemas.microsoft.com/office/2006/documentManagement/types" xmlns:pc="http://schemas.microsoft.com/office/infopath/2007/PartnerControls" targetNamespace="7ec57316-65d2-4df1-9e27-7290389ba523" elementFormDefault="qualified">
+  <xsd:schema xmlns:xsd="http://www.w3.org/2001/XMLSchema" xmlns:xs="http://www.w3.org/2001/XMLSchema" xmlns:dms="http://schemas.microsoft.com/office/2006/documentManagement/types" xmlns:pc="http://schemas.microsoft.com/office/infopath/2007/PartnerControls" targetNamespace="74225822-da59-4f88-87b6-2c398c25aa59" elementFormDefault="qualified">
     <xsd:import namespace="http://schemas.microsoft.com/office/2006/documentManagement/types"/>
     <xsd:import namespace="http://schemas.microsoft.com/office/infopath/2007/PartnerControls"/>
-    <xsd:element name="MediaServiceMetadata" ma:index="8" nillable="true" ma:displayName="MediaServiceMetadata" ma:hidden="true" ma:internalName="MediaServiceMetadata" ma:readOnly="true">
-      <xsd:simpleType>
-        <xsd:restriction base="dms:Note"/>
-      </xsd:simpleType>
+    <xsd:element name="SharedWithUsers" ma:index="8" nillable="true" ma:displayName="Shared With" ma:internalName="SharedWithUsers" ma:readOnly="true">
+      <xsd:complexType>
+        <xsd:complexContent>
+          <xsd:extension base="dms:UserMulti">
+            <xsd:sequence>
+              <xsd:element name="UserInfo" minOccurs="0" maxOccurs="unbounded">
+                <xsd:complexType>
+                  <xsd:sequence>
+                    <xsd:element name="DisplayName" type="xsd:string" minOccurs="0"/>
+                    <xsd:element name="AccountId" type="dms:UserId" minOccurs="0" nillable="true"/>
+                    <xsd:element name="AccountType" type="xsd:string" minOccurs="0"/>
+                  </xsd:sequence>
+                </xsd:complexType>
+              </xsd:element>
+            </xsd:sequence>
+          </xsd:extension>
+        </xsd:complexContent>
+      </xsd:complexType>
     </xsd:element>
-    <xsd:element name="MediaServiceFastMetadata" ma:index="9" nillable="true" ma:displayName="MediaServiceFastMetadata" ma:hidden="true" ma:internalName="MediaServiceFastMetadata" ma:readOnly="true">
-      <xsd:simpleType>
-        <xsd:restriction base="dms:Note"/>
-      </xsd:simpleType>
-    </xsd:element>
-    <xsd:element name="MediaServiceAutoTags" ma:index="10" nillable="true" ma:displayName="Tags" ma:internalName="MediaServiceAutoTags" ma:readOnly="true">
-      <xsd:simpleType>
-        <xsd:restriction base="dms:Text"/>
-      </xsd:simpleType>
-    </xsd:element>
-    <xsd:element name="MediaServiceOCR" ma:index="11" nillable="true" ma:displayName="Extracted Text" ma:internalName="MediaServiceOCR" ma:readOnly="true">
+    <xsd:element name="SharedWithDetails" ma:index="9" nillable="true" ma:displayName="Shared With Details" ma:internalName="SharedWithDetails" ma:readOnly="true">
       <xsd:simpleType>
         <xsd:restriction base="dms:Note">
           <xsd:maxLength value="255"/>
         </xsd:restriction>
       </xsd:simpleType>
     </xsd:element>
-    <xsd:element name="MediaServiceGenerationTime" ma:index="12" nillable="true" ma:displayName="MediaServiceGenerationTime" ma:hidden="true" ma:internalName="MediaServiceGenerationTime" ma:readOnly="true">
+    <xsd:element name="SharingHintHash" ma:index="10" nillable="true" ma:displayName="Sharing Hint Hash" ma:hidden="true" ma:internalName="SharingHintHash" ma:readOnly="true">
       <xsd:simpleType>
         <xsd:restriction base="dms:Text"/>
       </xsd:simpleType>
     </xsd:element>
-    <xsd:element name="MediaServiceEventHashCode" ma:index="13" nillable="true" ma:displayName="MediaServiceEventHashCode" ma:hidden="true" ma:internalName="MediaServiceEventHashCode" ma:readOnly="true">
+  </xsd:schema>
+  <xsd:schema xmlns:xsd="http://www.w3.org/2001/XMLSchema" xmlns:xs="http://www.w3.org/2001/XMLSchema" xmlns:dms="http://schemas.microsoft.com/office/2006/documentManagement/types" xmlns:pc="http://schemas.microsoft.com/office/infopath/2007/PartnerControls" targetNamespace="50c15f87-495e-4abe-9902-817bce4fb120" elementFormDefault="qualified">
+    <xsd:import namespace="http://schemas.microsoft.com/office/2006/documentManagement/types"/>
+    <xsd:import namespace="http://schemas.microsoft.com/office/infopath/2007/PartnerControls"/>
+    <xsd:element name="MediaServiceMetadata" ma:index="11" nillable="true" ma:displayName="MediaServiceMetadata" ma:hidden="true" ma:internalName="MediaServiceMetadata" ma:readOnly="true">
+      <xsd:simpleType>
+        <xsd:restriction base="dms:Note"/>
+      </xsd:simpleType>
+    </xsd:element>
+    <xsd:element name="MediaServiceFastMetadata" ma:index="12" nillable="true" ma:displayName="MediaServiceFastMetadata" ma:hidden="true" ma:internalName="MediaServiceFastMetadata" ma:readOnly="true">
+      <xsd:simpleType>
+        <xsd:restriction base="dms:Note"/>
+      </xsd:simpleType>
+    </xsd:element>
+    <xsd:element name="MediaServiceAutoTags" ma:index="13" nillable="true" ma:displayName="Tags" ma:internalName="MediaServiceAutoTags" ma:readOnly="true">
       <xsd:simpleType>
         <xsd:restriction base="dms:Text"/>
       </xsd:simpleType>
     </xsd:element>
-    <xsd:element name="MediaServiceDateTaken" ma:index="14" nillable="true" ma:displayName="MediaServiceDateTaken" ma:hidden="true" ma:internalName="MediaServiceDateTaken" ma:readOnly="true">
+    <xsd:element name="MediaServiceOCR" ma:index="14" nillable="true" ma:displayName="Extracted Text" ma:internalName="MediaServiceOCR" ma:readOnly="true">
+      <xsd:simpleType>
+        <xsd:restriction base="dms:Note">
+          <xsd:maxLength value="255"/>
+        </xsd:restriction>
+      </xsd:simpleType>
+    </xsd:element>
+    <xsd:element name="MediaServiceGenerationTime" ma:index="15" nillable="true" ma:displayName="MediaServiceGenerationTime" ma:hidden="true" ma:internalName="MediaServiceGenerationTime" ma:readOnly="true">
+      <xsd:simpleType>
+        <xsd:restriction base="dms:Text"/>
+      </xsd:simpleType>
+    </xsd:element>
+    <xsd:element name="MediaServiceEventHashCode" ma:index="16" nillable="true" ma:displayName="MediaServiceEventHashCode" ma:hidden="true" ma:internalName="MediaServiceEventHashCode" ma:readOnly="true">
       <xsd:simpleType>
         <xsd:restriction base="dms:Text"/>
       </xsd:simpleType>
@@ -4352,8 +5158,8 @@
         <xsd:element ref="dc:creator" minOccurs="0" maxOccurs="1"/>
         <xsd:element ref="dcterms:created" minOccurs="0" maxOccurs="1"/>
         <xsd:element ref="dc:identifier" minOccurs="0" maxOccurs="1"/>
-        <xsd:element name="contentType" minOccurs="0" maxOccurs="1" type="xsd:string" ma:index="0" ma:displayName="Tipo de contenido"/>
-        <xsd:element ref="dc:title" minOccurs="0" maxOccurs="1" ma:index="4" ma:displayName="Título"/>
+        <xsd:element name="contentType" minOccurs="0" maxOccurs="1" type="xsd:string" ma:index="0" ma:displayName="Content Type"/>
+        <xsd:element ref="dc:title" minOccurs="0" maxOccurs="1" ma:index="4" ma:displayName="Title"/>
         <xsd:element ref="dc:subject" minOccurs="0" maxOccurs="1"/>
         <xsd:element ref="dc:description" minOccurs="0" maxOccurs="1"/>
         <xsd:element name="keywords" minOccurs="0" maxOccurs="1" type="xsd:string"/>
@@ -4442,33 +5248,48 @@
 </ct:contentTypeSchema>
 </file>
 
-<file path=customXml/item2.xml><?xml version="1.0" encoding="utf-8"?>
-<?mso-contentType ?>
-<FormTemplates xmlns="http://schemas.microsoft.com/sharepoint/v3/contenttype/forms">
-  <Display>DocumentLibraryForm</Display>
-  <Edit>DocumentLibraryForm</Edit>
-  <New>DocumentLibraryForm</New>
-</FormTemplates>
+<file path=customXml/itemProps1.xml><?xml version="1.0" encoding="utf-8"?>
+<ds:datastoreItem xmlns:ds="http://schemas.openxmlformats.org/officeDocument/2006/customXml" ds:itemID="{DCD2B0D8-7D4F-4573-B6B3-75FF9DB10B24}">
+  <ds:schemaRefs>
+    <ds:schemaRef ds:uri="http://schemas.microsoft.com/sharepoint/v3/contenttype/forms"/>
+  </ds:schemaRefs>
+</ds:datastoreItem>
 </file>
 
-<file path=customXml/item3.xml><?xml version="1.0" encoding="utf-8"?>
-<p:properties xmlns:p="http://schemas.microsoft.com/office/2006/metadata/properties" xmlns:xsi="http://www.w3.org/2001/XMLSchema-instance" xmlns:pc="http://schemas.microsoft.com/office/infopath/2007/PartnerControls">
-  <documentManagement/>
-</p:properties>
+<file path=customXml/itemProps2.xml><?xml version="1.0" encoding="utf-8"?>
+<ds:datastoreItem xmlns:ds="http://schemas.openxmlformats.org/officeDocument/2006/customXml" ds:itemID="{610AA55A-9DB1-4D07-8EA7-ADE89DF03B94}">
+  <ds:schemaRefs>
+    <ds:schemaRef ds:uri="http://schemas.openxmlformats.org/officeDocument/2006/bibliography"/>
+  </ds:schemaRefs>
+</ds:datastoreItem>
 </file>
 
-<file path=customXml/item4.xml><?xml version="1.0" encoding="utf-8"?>
-<b:Sources xmlns:b="http://schemas.openxmlformats.org/officeDocument/2006/bibliography" xmlns="http://schemas.openxmlformats.org/officeDocument/2006/bibliography" SelectedStyle="\APA.XSL" StyleName="APA"/>
+<file path=customXml/itemProps3.xml><?xml version="1.0" encoding="utf-8"?>
+<ds:datastoreItem xmlns:ds="http://schemas.openxmlformats.org/officeDocument/2006/customXml" ds:itemID="{BCF81D15-3572-4CF0-AD37-5BCED50F26CE}">
+  <ds:schemaRefs>
+    <ds:schemaRef ds:uri="http://purl.org/dc/dcmitype/"/>
+    <ds:schemaRef ds:uri="http://schemas.microsoft.com/office/2006/metadata/properties"/>
+    <ds:schemaRef ds:uri="74225822-da59-4f88-87b6-2c398c25aa59"/>
+    <ds:schemaRef ds:uri="http://www.w3.org/XML/1998/namespace"/>
+    <ds:schemaRef ds:uri="http://schemas.microsoft.com/office/infopath/2007/PartnerControls"/>
+    <ds:schemaRef ds:uri="http://purl.org/dc/elements/1.1/"/>
+    <ds:schemaRef ds:uri="http://schemas.microsoft.com/office/2006/documentManagement/types"/>
+    <ds:schemaRef ds:uri="http://schemas.openxmlformats.org/package/2006/metadata/core-properties"/>
+    <ds:schemaRef ds:uri="50c15f87-495e-4abe-9902-817bce4fb120"/>
+    <ds:schemaRef ds:uri="http://purl.org/dc/terms/"/>
+  </ds:schemaRefs>
+</ds:datastoreItem>
 </file>
 
-<file path=customXml/itemProps1.xml><?xml version="1.0" encoding="utf-8"?>
-<ds:datastoreItem xmlns:ds="http://schemas.openxmlformats.org/officeDocument/2006/customXml" ds:itemID="{74812351-F45D-4A2C-A514-B3B9F8E8808C}">
+<file path=customXml/itemProps4.xml><?xml version="1.0" encoding="utf-8"?>
+<ds:datastoreItem xmlns:ds="http://schemas.openxmlformats.org/officeDocument/2006/customXml" ds:itemID="{E207389B-218C-44BA-B2CD-D6F599A69B14}">
   <ds:schemaRefs>
     <ds:schemaRef ds:uri="http://schemas.microsoft.com/office/2006/metadata/contentType"/>
     <ds:schemaRef ds:uri="http://schemas.microsoft.com/office/2006/metadata/properties/metaAttributes"/>
     <ds:schemaRef ds:uri="http://www.w3.org/2001/XMLSchema"/>
     <ds:schemaRef ds:uri="http://schemas.microsoft.com/office/2006/metadata/properties"/>
-    <ds:schemaRef ds:uri="7ec57316-65d2-4df1-9e27-7290389ba523"/>
+    <ds:schemaRef ds:uri="74225822-da59-4f88-87b6-2c398c25aa59"/>
+    <ds:schemaRef ds:uri="50c15f87-495e-4abe-9902-817bce4fb120"/>
     <ds:schemaRef ds:uri="http://schemas.microsoft.com/office/2006/documentManagement/types"/>
     <ds:schemaRef ds:uri="http://schemas.microsoft.com/office/infopath/2007/PartnerControls"/>
     <ds:schemaRef ds:uri="http://schemas.openxmlformats.org/package/2006/metadata/core-properties"/>
@@ -4477,29 +5298,4 @@
     <ds:schemaRef ds:uri="http://schemas.microsoft.com/internal/obd"/>
   </ds:schemaRefs>
 </ds:datastoreItem>
-</file>
-
-<file path=customXml/itemProps2.xml><?xml version="1.0" encoding="utf-8"?>
-<ds:datastoreItem xmlns:ds="http://schemas.openxmlformats.org/officeDocument/2006/customXml" ds:itemID="{DCD2B0D8-7D4F-4573-B6B3-75FF9DB10B24}">
-  <ds:schemaRefs>
-    <ds:schemaRef ds:uri="http://schemas.microsoft.com/sharepoint/v3/contenttype/forms"/>
-  </ds:schemaRefs>
-</ds:datastoreItem>
-</file>
-
-<file path=customXml/itemProps3.xml><?xml version="1.0" encoding="utf-8"?>
-<ds:datastoreItem xmlns:ds="http://schemas.openxmlformats.org/officeDocument/2006/customXml" ds:itemID="{BCF81D15-3572-4CF0-AD37-5BCED50F26CE}">
-  <ds:schemaRefs>
-    <ds:schemaRef ds:uri="http://schemas.microsoft.com/office/2006/metadata/properties"/>
-    <ds:schemaRef ds:uri="http://schemas.microsoft.com/office/infopath/2007/PartnerControls"/>
-  </ds:schemaRefs>
-</ds:datastoreItem>
-</file>
-
-<file path=customXml/itemProps4.xml><?xml version="1.0" encoding="utf-8"?>
-<ds:datastoreItem xmlns:ds="http://schemas.openxmlformats.org/officeDocument/2006/customXml" ds:itemID="{610AA55A-9DB1-4D07-8EA7-ADE89DF03B94}">
-  <ds:schemaRefs>
-    <ds:schemaRef ds:uri="http://schemas.openxmlformats.org/officeDocument/2006/bibliography"/>
-  </ds:schemaRefs>
-</ds:datastoreItem>
 </file>
</xml_diff>